<commit_message>
Long - Commit report
</commit_message>
<xml_diff>
--- a/Report/Report-3.docx
+++ b/Report/Report-3.docx
@@ -15,7 +15,7 @@
           <w:rFonts w:asciiTheme="majorHAnsi" w:hAnsiTheme="majorHAnsi"/>
           <w:b/>
           <w:noProof/>
-          <w:lang w:val="vi-VN" w:eastAsia="vi-VN"/>
+          <w:lang w:bidi="th-TH"/>
         </w:rPr>
         <w:drawing>
           <wp:anchor distT="0" distB="0" distL="114300" distR="114300" simplePos="0" relativeHeight="251659264" behindDoc="1" locked="0" layoutInCell="1" allowOverlap="1" wp14:anchorId="38B27C20" wp14:editId="3250A5DA">
@@ -3584,21 +3584,7 @@
         <w:rPr>
           <w:rFonts w:asciiTheme="majorHAnsi" w:hAnsiTheme="majorHAnsi"/>
         </w:rPr>
-        <w:t xml:space="preserve">External interface is concerned with designing interactive products to support </w:t>
-      </w:r>
-      <w:proofErr w:type="gramStart"/>
-      <w:r>
-        <w:rPr>
-          <w:rFonts w:asciiTheme="majorHAnsi" w:hAnsiTheme="majorHAnsi"/>
-        </w:rPr>
-        <w:t>the</w:t>
-      </w:r>
-      <w:proofErr w:type="gramEnd"/>
-      <w:r>
-        <w:rPr>
-          <w:rFonts w:asciiTheme="majorHAnsi" w:hAnsiTheme="majorHAnsi"/>
-        </w:rPr>
-        <w:t xml:space="preserve"> way people communicate and interact in their everyday and working lives</w:t>
+        <w:t>External interface is concerned with designing interactive products to support the way people communicate and interact in their everyday and working lives</w:t>
       </w:r>
       <w:r>
         <w:rPr>
@@ -3837,21 +3823,7 @@
         <w:rPr>
           <w:rFonts w:asciiTheme="majorHAnsi" w:hAnsiTheme="majorHAnsi"/>
         </w:rPr>
-        <w:t xml:space="preserve"> to be designed suitable for capturing the hands with </w:t>
-      </w:r>
-      <w:proofErr w:type="spellStart"/>
-      <w:r>
-        <w:rPr>
-          <w:rFonts w:asciiTheme="majorHAnsi" w:hAnsiTheme="majorHAnsi"/>
-        </w:rPr>
-        <w:t>a</w:t>
-      </w:r>
-      <w:proofErr w:type="spellEnd"/>
-      <w:r>
-        <w:rPr>
-          <w:rFonts w:asciiTheme="majorHAnsi" w:hAnsiTheme="majorHAnsi"/>
-        </w:rPr>
-        <w:t xml:space="preserve"> appropriate height, and a width for people can watch the LCD.</w:t>
+        <w:t xml:space="preserve"> to be designed suitable for capturing the hands with a appropriate height, and a width for people can watch the LCD.</w:t>
       </w:r>
     </w:p>
     <w:p>
@@ -3986,7 +3958,7 @@
           <w:rFonts w:asciiTheme="majorHAnsi" w:hAnsiTheme="majorHAnsi"/>
           <w:noProof/>
           <w:vertAlign w:val="subscript"/>
-          <w:lang w:val="vi-VN" w:eastAsia="vi-VN"/>
+          <w:lang w:bidi="th-TH"/>
         </w:rPr>
         <w:drawing>
           <wp:inline distT="0" distB="0" distL="0" distR="0">
@@ -4253,7 +4225,7 @@
       <w:r>
         <w:rPr>
           <w:noProof/>
-          <w:lang w:val="vi-VN" w:eastAsia="vi-VN"/>
+          <w:lang w:bidi="th-TH"/>
         </w:rPr>
         <w:drawing>
           <wp:inline distT="0" distB="0" distL="0" distR="0">
@@ -7098,6 +7070,8 @@
                     </w:rPr>
                     <w:t>3</w:t>
                   </w:r>
+                  <w:bookmarkStart w:id="41" w:name="_GoBack"/>
+                  <w:bookmarkEnd w:id="41"/>
                 </w:p>
               </w:tc>
               <w:tc>
@@ -7169,7 +7143,23 @@
                       <w:sz w:val="24"/>
                       <w:szCs w:val="24"/>
                     </w:rPr>
-                    <w:t xml:space="preserve">- The system shows black and white images analyzed from captured images </w:t>
+                    <w:t xml:space="preserve">- The system shows </w:t>
+                  </w:r>
+                  <w:r>
+                    <w:rPr>
+                      <w:rFonts w:asciiTheme="majorHAnsi" w:hAnsiTheme="majorHAnsi"/>
+                      <w:sz w:val="24"/>
+                      <w:szCs w:val="24"/>
+                    </w:rPr>
+                    <w:t>hand</w:t>
+                  </w:r>
+                  <w:r>
+                    <w:rPr>
+                      <w:rFonts w:asciiTheme="majorHAnsi" w:hAnsiTheme="majorHAnsi"/>
+                      <w:sz w:val="24"/>
+                      <w:szCs w:val="24"/>
+                    </w:rPr>
+                    <w:t xml:space="preserve"> images analyzed from captured images </w:t>
                   </w:r>
                   <w:r>
                     <w:rPr>
@@ -8650,7 +8640,6 @@
                     </w:rPr>
                     <w:t xml:space="preserve">The system </w:t>
                   </w:r>
-                  <w:proofErr w:type="spellStart"/>
                   <w:proofErr w:type="gramStart"/>
                   <w:r>
                     <w:rPr>
@@ -8660,7 +8649,6 @@
                     </w:rPr>
                     <w:t>can not</w:t>
                   </w:r>
-                  <w:proofErr w:type="spellEnd"/>
                   <w:proofErr w:type="gramEnd"/>
                   <w:r>
                     <w:rPr>
@@ -9366,7 +9354,7 @@
           <w:noProof/>
           <w:sz w:val="26"/>
           <w:szCs w:val="26"/>
-          <w:lang w:val="vi-VN" w:eastAsia="vi-VN"/>
+          <w:lang w:bidi="th-TH"/>
         </w:rPr>
         <w:lastRenderedPageBreak/>
         <w:drawing>
@@ -9416,7 +9404,7 @@
       <w:pPr>
         <w:pStyle w:val="Figure"/>
       </w:pPr>
-      <w:bookmarkStart w:id="41" w:name="_Toc424853883"/>
+      <w:bookmarkStart w:id="42" w:name="_Toc424853883"/>
       <w:r>
         <w:t xml:space="preserve">Figure </w:t>
       </w:r>
@@ -9438,7 +9426,7 @@
       <w:r>
         <w:t>case diagram</w:t>
       </w:r>
-      <w:bookmarkEnd w:id="41"/>
+      <w:bookmarkEnd w:id="42"/>
     </w:p>
     <w:p>
       <w:pPr>
@@ -12140,7 +12128,7 @@
         <w:rPr>
           <w:rFonts w:asciiTheme="majorHAnsi" w:hAnsiTheme="majorHAnsi"/>
           <w:noProof/>
-          <w:lang w:val="vi-VN" w:eastAsia="vi-VN"/>
+          <w:lang w:bidi="th-TH"/>
         </w:rPr>
         <w:drawing>
           <wp:inline distT="0" distB="0" distL="0" distR="0">
@@ -13413,7 +13401,7 @@
                       <w:szCs w:val="24"/>
                     </w:rPr>
                   </w:pPr>
-                  <w:commentRangeStart w:id="42"/>
+                  <w:commentRangeStart w:id="43"/>
                   <w:r>
                     <w:rPr>
                       <w:rFonts w:asciiTheme="majorHAnsi" w:hAnsiTheme="majorHAnsi"/>
@@ -13449,12 +13437,12 @@
                     </w:rPr>
                     <w:t>.</w:t>
                   </w:r>
-                  <w:commentRangeEnd w:id="42"/>
+                  <w:commentRangeEnd w:id="43"/>
                   <w:r>
                     <w:rPr>
                       <w:rStyle w:val="CommentReference"/>
                     </w:rPr>
-                    <w:commentReference w:id="42"/>
+                    <w:commentReference w:id="43"/>
                   </w:r>
                 </w:p>
               </w:tc>
@@ -15045,7 +15033,7 @@
       <w:r>
         <w:rPr>
           <w:noProof/>
-          <w:lang w:val="vi-VN" w:eastAsia="vi-VN"/>
+          <w:lang w:bidi="th-TH"/>
         </w:rPr>
         <w:drawing>
           <wp:inline distT="0" distB="0" distL="0" distR="0">
@@ -15905,7 +15893,7 @@
                 <w:szCs w:val="24"/>
               </w:rPr>
             </w:pPr>
-            <w:commentRangeStart w:id="43"/>
+            <w:commentRangeStart w:id="44"/>
             <w:r>
               <w:rPr>
                 <w:rFonts w:asciiTheme="majorHAnsi" w:eastAsia="Cambria" w:hAnsiTheme="majorHAnsi" w:cs="Cambria"/>
@@ -15932,12 +15920,12 @@
               </w:rPr>
               <w:t xml:space="preserve"> electric source.</w:t>
             </w:r>
-            <w:commentRangeEnd w:id="43"/>
+            <w:commentRangeEnd w:id="44"/>
             <w:r>
               <w:rPr>
                 <w:rStyle w:val="CommentReference"/>
               </w:rPr>
-              <w:commentReference w:id="43"/>
+              <w:commentReference w:id="44"/>
             </w:r>
           </w:p>
           <w:p>
@@ -16204,19 +16192,19 @@
                       <w:rFonts w:asciiTheme="majorHAnsi" w:hAnsiTheme="majorHAnsi"/>
                     </w:rPr>
                   </w:pPr>
-                  <w:commentRangeStart w:id="44"/>
+                  <w:commentRangeStart w:id="45"/>
                   <w:r>
                     <w:rPr>
                       <w:rFonts w:asciiTheme="majorHAnsi" w:hAnsiTheme="majorHAnsi"/>
                     </w:rPr>
                     <w:t>The system detects the battery is low.</w:t>
                   </w:r>
-                  <w:commentRangeEnd w:id="44"/>
+                  <w:commentRangeEnd w:id="45"/>
                   <w:r>
                     <w:rPr>
                       <w:rStyle w:val="CommentReference"/>
                     </w:rPr>
-                    <w:commentReference w:id="44"/>
+                    <w:commentReference w:id="45"/>
                   </w:r>
                 </w:p>
               </w:tc>
@@ -18718,14 +18706,14 @@
           <w:rFonts w:asciiTheme="majorHAnsi" w:hAnsiTheme="majorHAnsi"/>
         </w:rPr>
       </w:pPr>
-      <w:bookmarkStart w:id="45" w:name="_Toc424928155"/>
+      <w:bookmarkStart w:id="46" w:name="_Toc424928155"/>
       <w:r>
         <w:rPr>
           <w:rFonts w:asciiTheme="majorHAnsi" w:hAnsiTheme="majorHAnsi"/>
         </w:rPr>
         <w:t>Software System Attribute</w:t>
       </w:r>
-      <w:bookmarkEnd w:id="45"/>
+      <w:bookmarkEnd w:id="46"/>
     </w:p>
     <w:p>
       <w:pPr>
@@ -18740,14 +18728,14 @@
         </w:rPr>
         <w:t xml:space="preserve"> </w:t>
       </w:r>
-      <w:bookmarkStart w:id="46" w:name="_Toc424928156"/>
+      <w:bookmarkStart w:id="47" w:name="_Toc424928156"/>
       <w:r>
         <w:rPr>
           <w:rFonts w:asciiTheme="majorHAnsi" w:hAnsiTheme="majorHAnsi"/>
         </w:rPr>
         <w:t>Usability</w:t>
       </w:r>
-      <w:bookmarkEnd w:id="46"/>
+      <w:bookmarkEnd w:id="47"/>
     </w:p>
     <w:p>
       <w:pPr>
@@ -18962,14 +18950,14 @@
         </w:rPr>
         <w:t xml:space="preserve"> </w:t>
       </w:r>
-      <w:bookmarkStart w:id="47" w:name="_Toc424928157"/>
+      <w:bookmarkStart w:id="48" w:name="_Toc424928157"/>
       <w:r>
         <w:rPr>
           <w:rFonts w:asciiTheme="majorHAnsi" w:hAnsiTheme="majorHAnsi"/>
         </w:rPr>
         <w:t>Reliability</w:t>
       </w:r>
-      <w:bookmarkEnd w:id="47"/>
+      <w:bookmarkEnd w:id="48"/>
     </w:p>
     <w:p>
       <w:pPr>
@@ -18984,7 +18972,7 @@
           <w:rFonts w:asciiTheme="majorHAnsi" w:hAnsiTheme="majorHAnsi"/>
         </w:rPr>
       </w:pPr>
-      <w:commentRangeStart w:id="48"/>
+      <w:commentRangeStart w:id="49"/>
       <w:r>
         <w:rPr>
           <w:rFonts w:asciiTheme="majorHAnsi" w:eastAsia="Calibri" w:hAnsiTheme="majorHAnsi" w:cs="Calibri"/>
@@ -19091,12 +19079,12 @@
         </w:rPr>
         <w:t xml:space="preserve"> is popular board in the world.</w:t>
       </w:r>
-      <w:commentRangeEnd w:id="48"/>
+      <w:commentRangeEnd w:id="49"/>
       <w:r>
         <w:rPr>
           <w:rStyle w:val="CommentReference"/>
         </w:rPr>
-        <w:commentReference w:id="48"/>
+        <w:commentReference w:id="49"/>
       </w:r>
     </w:p>
     <w:p>
@@ -19112,109 +19100,12 @@
         </w:rPr>
         <w:t xml:space="preserve"> </w:t>
       </w:r>
-      <w:bookmarkStart w:id="49" w:name="_Toc424928158"/>
+      <w:bookmarkStart w:id="50" w:name="_Toc424928158"/>
       <w:r>
         <w:rPr>
           <w:rFonts w:asciiTheme="majorHAnsi" w:hAnsiTheme="majorHAnsi"/>
         </w:rPr>
         <w:t>Availability</w:t>
-      </w:r>
-      <w:bookmarkEnd w:id="49"/>
-    </w:p>
-    <w:p>
-      <w:pPr>
-        <w:spacing w:after="0"/>
-        <w:ind w:left="1276"/>
-        <w:rPr>
-          <w:rFonts w:asciiTheme="majorHAnsi" w:hAnsiTheme="majorHAnsi"/>
-        </w:rPr>
-      </w:pPr>
-      <w:r>
-        <w:rPr>
-          <w:rFonts w:asciiTheme="majorHAnsi" w:hAnsiTheme="majorHAnsi"/>
-        </w:rPr>
-        <w:t xml:space="preserve">The </w:t>
-      </w:r>
-      <w:r>
-        <w:rPr>
-          <w:rFonts w:asciiTheme="majorHAnsi" w:hAnsiTheme="majorHAnsi"/>
-        </w:rPr>
-        <w:t>system runs continuously about 3</w:t>
-      </w:r>
-      <w:r>
-        <w:rPr>
-          <w:rFonts w:asciiTheme="majorHAnsi" w:hAnsiTheme="majorHAnsi"/>
-        </w:rPr>
-        <w:t xml:space="preserve"> hours with </w:t>
-      </w:r>
-      <w:proofErr w:type="spellStart"/>
-      <w:r>
-        <w:rPr>
-          <w:rFonts w:asciiTheme="majorHAnsi" w:hAnsiTheme="majorHAnsi"/>
-        </w:rPr>
-        <w:t>2700</w:t>
-      </w:r>
-      <w:r>
-        <w:rPr>
-          <w:rFonts w:asciiTheme="majorHAnsi" w:hAnsiTheme="majorHAnsi"/>
-        </w:rPr>
-        <w:t>mAh</w:t>
-      </w:r>
-      <w:proofErr w:type="spellEnd"/>
-      <w:r>
-        <w:rPr>
-          <w:rFonts w:asciiTheme="majorHAnsi" w:hAnsiTheme="majorHAnsi"/>
-        </w:rPr>
-        <w:t xml:space="preserve"> battery and </w:t>
-      </w:r>
-      <w:proofErr w:type="spellStart"/>
-      <w:r>
-        <w:rPr>
-          <w:rFonts w:asciiTheme="majorHAnsi" w:hAnsiTheme="majorHAnsi"/>
-        </w:rPr>
-        <w:t>3.5V</w:t>
-      </w:r>
-      <w:proofErr w:type="spellEnd"/>
-      <w:r>
-        <w:rPr>
-          <w:rFonts w:asciiTheme="majorHAnsi" w:hAnsiTheme="majorHAnsi"/>
-        </w:rPr>
-        <w:t xml:space="preserve"> to </w:t>
-      </w:r>
-      <w:proofErr w:type="spellStart"/>
-      <w:r>
-        <w:rPr>
-          <w:rFonts w:asciiTheme="majorHAnsi" w:hAnsiTheme="majorHAnsi"/>
-        </w:rPr>
-        <w:t>5V</w:t>
-      </w:r>
-      <w:proofErr w:type="spellEnd"/>
-      <w:r>
-        <w:rPr>
-          <w:rFonts w:asciiTheme="majorHAnsi" w:hAnsiTheme="majorHAnsi"/>
-        </w:rPr>
-        <w:t xml:space="preserve"> battery. That means it is safe to user.</w:t>
-      </w:r>
-    </w:p>
-    <w:p>
-      <w:pPr>
-        <w:pStyle w:val="Heading3"/>
-        <w:rPr>
-          <w:rFonts w:asciiTheme="majorHAnsi" w:hAnsiTheme="majorHAnsi"/>
-        </w:rPr>
-      </w:pPr>
-      <w:r>
-        <w:rPr>
-          <w:rFonts w:asciiTheme="majorHAnsi" w:hAnsiTheme="majorHAnsi"/>
-        </w:rPr>
-        <w:t xml:space="preserve"> </w:t>
-      </w:r>
-      <w:bookmarkStart w:id="50" w:name="_Toc424928159"/>
-      <w:r>
-        <w:rPr>
-          <w:rFonts w:asciiTheme="majorHAnsi" w:hAnsiTheme="majorHAnsi"/>
-        </w:rPr>
-        <w:t>Security</w:t>
       </w:r>
       <w:bookmarkEnd w:id="50"/>
     </w:p>
@@ -19230,7 +19121,67 @@
         <w:rPr>
           <w:rFonts w:asciiTheme="majorHAnsi" w:hAnsiTheme="majorHAnsi"/>
         </w:rPr>
-        <w:t>N/A</w:t>
+        <w:t xml:space="preserve">The </w:t>
+      </w:r>
+      <w:r>
+        <w:rPr>
+          <w:rFonts w:asciiTheme="majorHAnsi" w:hAnsiTheme="majorHAnsi"/>
+        </w:rPr>
+        <w:t>system runs continuously about 3</w:t>
+      </w:r>
+      <w:r>
+        <w:rPr>
+          <w:rFonts w:asciiTheme="majorHAnsi" w:hAnsiTheme="majorHAnsi"/>
+        </w:rPr>
+        <w:t xml:space="preserve"> hours with </w:t>
+      </w:r>
+      <w:proofErr w:type="spellStart"/>
+      <w:r>
+        <w:rPr>
+          <w:rFonts w:asciiTheme="majorHAnsi" w:hAnsiTheme="majorHAnsi"/>
+        </w:rPr>
+        <w:t>2700</w:t>
+      </w:r>
+      <w:r>
+        <w:rPr>
+          <w:rFonts w:asciiTheme="majorHAnsi" w:hAnsiTheme="majorHAnsi"/>
+        </w:rPr>
+        <w:t>mAh</w:t>
+      </w:r>
+      <w:proofErr w:type="spellEnd"/>
+      <w:r>
+        <w:rPr>
+          <w:rFonts w:asciiTheme="majorHAnsi" w:hAnsiTheme="majorHAnsi"/>
+        </w:rPr>
+        <w:t xml:space="preserve"> battery and </w:t>
+      </w:r>
+      <w:proofErr w:type="spellStart"/>
+      <w:r>
+        <w:rPr>
+          <w:rFonts w:asciiTheme="majorHAnsi" w:hAnsiTheme="majorHAnsi"/>
+        </w:rPr>
+        <w:t>3.5V</w:t>
+      </w:r>
+      <w:proofErr w:type="spellEnd"/>
+      <w:r>
+        <w:rPr>
+          <w:rFonts w:asciiTheme="majorHAnsi" w:hAnsiTheme="majorHAnsi"/>
+        </w:rPr>
+        <w:t xml:space="preserve"> to </w:t>
+      </w:r>
+      <w:proofErr w:type="spellStart"/>
+      <w:r>
+        <w:rPr>
+          <w:rFonts w:asciiTheme="majorHAnsi" w:hAnsiTheme="majorHAnsi"/>
+        </w:rPr>
+        <w:t>5V</w:t>
+      </w:r>
+      <w:proofErr w:type="spellEnd"/>
+      <w:r>
+        <w:rPr>
+          <w:rFonts w:asciiTheme="majorHAnsi" w:hAnsiTheme="majorHAnsi"/>
+        </w:rPr>
+        <w:t xml:space="preserve"> battery. That means it is safe to user.</w:t>
       </w:r>
     </w:p>
     <w:p>
@@ -19246,15 +19197,50 @@
         </w:rPr>
         <w:t xml:space="preserve"> </w:t>
       </w:r>
-      <w:bookmarkStart w:id="51" w:name="_Toc424928160"/>
+      <w:bookmarkStart w:id="51" w:name="_Toc424928159"/>
       <w:r>
         <w:rPr>
           <w:rFonts w:asciiTheme="majorHAnsi" w:hAnsiTheme="majorHAnsi"/>
         </w:rPr>
+        <w:t>Security</w:t>
+      </w:r>
+      <w:bookmarkEnd w:id="51"/>
+    </w:p>
+    <w:p>
+      <w:pPr>
+        <w:spacing w:after="0"/>
+        <w:ind w:left="1276"/>
+        <w:rPr>
+          <w:rFonts w:asciiTheme="majorHAnsi" w:hAnsiTheme="majorHAnsi"/>
+        </w:rPr>
+      </w:pPr>
+      <w:r>
+        <w:rPr>
+          <w:rFonts w:asciiTheme="majorHAnsi" w:hAnsiTheme="majorHAnsi"/>
+        </w:rPr>
+        <w:t>N/A</w:t>
+      </w:r>
+    </w:p>
+    <w:p>
+      <w:pPr>
+        <w:pStyle w:val="Heading3"/>
+        <w:rPr>
+          <w:rFonts w:asciiTheme="majorHAnsi" w:hAnsiTheme="majorHAnsi"/>
+        </w:rPr>
+      </w:pPr>
+      <w:r>
+        <w:rPr>
+          <w:rFonts w:asciiTheme="majorHAnsi" w:hAnsiTheme="majorHAnsi"/>
+        </w:rPr>
+        <w:t xml:space="preserve"> </w:t>
+      </w:r>
+      <w:bookmarkStart w:id="52" w:name="_Toc424928160"/>
+      <w:r>
+        <w:rPr>
+          <w:rFonts w:asciiTheme="majorHAnsi" w:hAnsiTheme="majorHAnsi"/>
+        </w:rPr>
         <w:t>Maintainability</w:t>
       </w:r>
-      <w:bookmarkStart w:id="52" w:name="_GoBack"/>
-      <w:bookmarkEnd w:id="51"/>
       <w:bookmarkEnd w:id="52"/>
     </w:p>
     <w:p>
@@ -19677,7 +19663,7 @@
       <w:proofErr w:type="spellEnd"/>
     </w:p>
   </w:comment>
-  <w:comment w:id="42" w:author="ismail - [2010]" w:date="2015-07-18T07:56:00Z" w:initials="i-[">
+  <w:comment w:id="43" w:author="ismail - [2010]" w:date="2015-07-18T07:56:00Z" w:initials="i-[">
     <w:p>
       <w:pPr>
         <w:pStyle w:val="CommentText"/>
@@ -19703,7 +19689,7 @@
       <w:proofErr w:type="spellEnd"/>
     </w:p>
   </w:comment>
-  <w:comment w:id="43" w:author="ismail - [2010]" w:date="2015-07-18T08:02:00Z" w:initials="i-[">
+  <w:comment w:id="44" w:author="ismail - [2010]" w:date="2015-07-18T08:02:00Z" w:initials="i-[">
     <w:p>
       <w:pPr>
         <w:pStyle w:val="CommentText"/>
@@ -19719,7 +19705,7 @@
       </w:r>
     </w:p>
   </w:comment>
-  <w:comment w:id="44" w:author="ismail - [2010]" w:date="2015-07-18T08:03:00Z" w:initials="i-[">
+  <w:comment w:id="45" w:author="ismail - [2010]" w:date="2015-07-18T08:03:00Z" w:initials="i-[">
     <w:p>
       <w:pPr>
         <w:pStyle w:val="CommentText"/>
@@ -19745,7 +19731,7 @@
       <w:proofErr w:type="spellEnd"/>
     </w:p>
   </w:comment>
-  <w:comment w:id="48" w:author="ismail - [2010]" w:date="2015-07-18T08:06:00Z" w:initials="i-[">
+  <w:comment w:id="49" w:author="ismail - [2010]" w:date="2015-07-18T08:06:00Z" w:initials="i-[">
     <w:p>
       <w:pPr>
         <w:pStyle w:val="CommentText"/>
@@ -19808,7 +19794,7 @@
     <w:r>
       <w:rPr>
         <w:noProof/>
-        <w:lang w:val="vi-VN" w:eastAsia="vi-VN"/>
+        <w:lang w:bidi="th-TH"/>
       </w:rPr>
       <mc:AlternateContent>
         <mc:Choice Requires="wps">
@@ -19974,7 +19960,7 @@
                                     <w:noProof/>
                                     <w:color w:val="FFFFFF" w:themeColor="background1"/>
                                   </w:rPr>
-                                  <w:t>17</w:t>
+                                  <w:t>8</w:t>
                                 </w:r>
                                 <w:r>
                                   <w:rPr>
@@ -20022,7 +20008,7 @@
               <v:stroke joinstyle="miter"/>
               <v:path gradientshapeok="t" o:connecttype="rect"/>
             </v:shapetype>
-            <v:shape id="Text Box 86" o:spid="_x0000_s1026" type="#_x0000_t202" alt="Description: Color-block footer displaying page number" style="position:absolute;margin-left:0;margin-top:0;width:711pt;height:30.95pt;z-index:251665408;visibility:visible;mso-wrap-style:square;mso-width-percent:0;mso-height-percent:0;mso-top-percent:941;mso-wrap-distance-left:9pt;mso-wrap-distance-top:14.4pt;mso-wrap-distance-right:9pt;mso-wrap-distance-bottom:14.4pt;mso-position-horizontal:center;mso-position-horizontal-relative:page;mso-position-vertical-relative:page;mso-width-percent:0;mso-height-percent:0;mso-top-percent:941;mso-width-relative:margin;mso-height-relative:margin;v-text-anchor:top" o:gfxdata="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" o:allowoverlap="f" filled="f" stroked="f" strokeweight=".5pt">
+            <v:shape id="Text Box 86" o:spid="_x0000_s1026" type="#_x0000_t202" alt="Color-block footer displaying page number" style="position:absolute;margin-left:0;margin-top:0;width:711pt;height:30.95pt;z-index:251665408;visibility:visible;mso-wrap-style:square;mso-width-percent:0;mso-height-percent:0;mso-top-percent:941;mso-wrap-distance-left:9pt;mso-wrap-distance-top:14.4pt;mso-wrap-distance-right:9pt;mso-wrap-distance-bottom:14.4pt;mso-position-horizontal:center;mso-position-horizontal-relative:page;mso-position-vertical-relative:page;mso-width-percent:0;mso-height-percent:0;mso-top-percent:941;mso-width-relative:margin;mso-height-relative:margin;v-text-anchor:top" o:gfxdata="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" o:allowoverlap="f" filled="f" stroked="f" strokeweight=".5pt">
               <v:textbox inset="0,0,0,0">
                 <w:txbxContent>
                   <w:tbl>
@@ -20130,7 +20116,7 @@
                               <w:noProof/>
                               <w:color w:val="FFFFFF" w:themeColor="background1"/>
                             </w:rPr>
-                            <w:t>17</w:t>
+                            <w:t>8</w:t>
                           </w:r>
                           <w:r>
                             <w:rPr>
@@ -21774,7 +21760,6 @@
       <w:spacing w:after="0" w:line="240" w:lineRule="auto"/>
     </w:pPr>
     <w:tblPr>
-      <w:tblInd w:w="0" w:type="dxa"/>
       <w:tblBorders>
         <w:top w:val="single" w:sz="4" w:space="0" w:color="auto"/>
         <w:left w:val="single" w:sz="4" w:space="0" w:color="auto"/>
@@ -21783,12 +21768,6 @@
         <w:insideH w:val="single" w:sz="4" w:space="0" w:color="auto"/>
         <w:insideV w:val="single" w:sz="4" w:space="0" w:color="auto"/>
       </w:tblBorders>
-      <w:tblCellMar>
-        <w:top w:w="0" w:type="dxa"/>
-        <w:left w:w="108" w:type="dxa"/>
-        <w:bottom w:w="0" w:type="dxa"/>
-        <w:right w:w="108" w:type="dxa"/>
-      </w:tblCellMar>
     </w:tblPr>
   </w:style>
   <w:style w:type="paragraph" w:styleId="Header">
@@ -21972,7 +21951,6 @@
     <w:tblPr>
       <w:tblStyleRowBandSize w:val="1"/>
       <w:tblStyleColBandSize w:val="1"/>
-      <w:tblInd w:w="0" w:type="dxa"/>
       <w:tblBorders>
         <w:top w:val="single" w:sz="8" w:space="0" w:color="000000" w:themeColor="text1"/>
         <w:left w:val="single" w:sz="8" w:space="0" w:color="000000" w:themeColor="text1"/>
@@ -21981,12 +21959,6 @@
         <w:insideH w:val="single" w:sz="8" w:space="0" w:color="000000" w:themeColor="text1"/>
         <w:insideV w:val="single" w:sz="8" w:space="0" w:color="000000" w:themeColor="text1"/>
       </w:tblBorders>
-      <w:tblCellMar>
-        <w:top w:w="0" w:type="dxa"/>
-        <w:left w:w="108" w:type="dxa"/>
-        <w:bottom w:w="0" w:type="dxa"/>
-        <w:right w:w="108" w:type="dxa"/>
-      </w:tblCellMar>
     </w:tblPr>
     <w:tblStylePr w:type="firstRow">
       <w:pPr>
@@ -22211,19 +22183,12 @@
     <w:tblPr>
       <w:tblStyleRowBandSize w:val="1"/>
       <w:tblStyleColBandSize w:val="1"/>
-      <w:tblInd w:w="0" w:type="dxa"/>
       <w:tblBorders>
         <w:top w:val="single" w:sz="8" w:space="0" w:color="4BACC6" w:themeColor="accent5"/>
         <w:left w:val="single" w:sz="8" w:space="0" w:color="4BACC6" w:themeColor="accent5"/>
         <w:bottom w:val="single" w:sz="8" w:space="0" w:color="4BACC6" w:themeColor="accent5"/>
         <w:right w:val="single" w:sz="8" w:space="0" w:color="4BACC6" w:themeColor="accent5"/>
       </w:tblBorders>
-      <w:tblCellMar>
-        <w:top w:w="0" w:type="dxa"/>
-        <w:left w:w="108" w:type="dxa"/>
-        <w:bottom w:w="0" w:type="dxa"/>
-        <w:right w:w="108" w:type="dxa"/>
-      </w:tblCellMar>
     </w:tblPr>
     <w:tblStylePr w:type="firstRow">
       <w:pPr>
@@ -22303,7 +22268,6 @@
     <w:tblPr>
       <w:tblStyleRowBandSize w:val="1"/>
       <w:tblStyleColBandSize w:val="1"/>
-      <w:tblInd w:w="0" w:type="dxa"/>
       <w:tblBorders>
         <w:top w:val="single" w:sz="8" w:space="0" w:color="78C0D4" w:themeColor="accent5" w:themeTint="BF"/>
         <w:left w:val="single" w:sz="8" w:space="0" w:color="78C0D4" w:themeColor="accent5" w:themeTint="BF"/>
@@ -22311,12 +22275,6 @@
         <w:right w:val="single" w:sz="8" w:space="0" w:color="78C0D4" w:themeColor="accent5" w:themeTint="BF"/>
         <w:insideH w:val="single" w:sz="8" w:space="0" w:color="78C0D4" w:themeColor="accent5" w:themeTint="BF"/>
       </w:tblBorders>
-      <w:tblCellMar>
-        <w:top w:w="0" w:type="dxa"/>
-        <w:left w:w="108" w:type="dxa"/>
-        <w:bottom w:w="0" w:type="dxa"/>
-        <w:right w:w="108" w:type="dxa"/>
-      </w:tblCellMar>
     </w:tblPr>
     <w:tblStylePr w:type="firstRow">
       <w:pPr>
@@ -22412,17 +22370,10 @@
     <w:tblPr>
       <w:tblStyleRowBandSize w:val="1"/>
       <w:tblStyleColBandSize w:val="1"/>
-      <w:tblInd w:w="0" w:type="dxa"/>
       <w:tblBorders>
         <w:top w:val="single" w:sz="8" w:space="0" w:color="4BACC6" w:themeColor="accent5"/>
         <w:bottom w:val="single" w:sz="8" w:space="0" w:color="4BACC6" w:themeColor="accent5"/>
       </w:tblBorders>
-      <w:tblCellMar>
-        <w:top w:w="0" w:type="dxa"/>
-        <w:left w:w="108" w:type="dxa"/>
-        <w:bottom w:w="0" w:type="dxa"/>
-        <w:right w:w="108" w:type="dxa"/>
-      </w:tblCellMar>
     </w:tblPr>
     <w:tblStylePr w:type="firstRow">
       <w:pPr>
@@ -22636,7 +22587,6 @@
       <w:lang w:val="en-GB" w:eastAsia="ja-JP"/>
     </w:rPr>
     <w:tblPr>
-      <w:tblInd w:w="0" w:type="dxa"/>
       <w:tblBorders>
         <w:top w:val="single" w:sz="4" w:space="0" w:color="auto"/>
         <w:left w:val="single" w:sz="4" w:space="0" w:color="auto"/>
@@ -22645,12 +22595,6 @@
         <w:insideH w:val="single" w:sz="4" w:space="0" w:color="auto"/>
         <w:insideV w:val="single" w:sz="4" w:space="0" w:color="auto"/>
       </w:tblBorders>
-      <w:tblCellMar>
-        <w:top w:w="0" w:type="dxa"/>
-        <w:left w:w="108" w:type="dxa"/>
-        <w:bottom w:w="0" w:type="dxa"/>
-        <w:right w:w="108" w:type="dxa"/>
-      </w:tblCellMar>
     </w:tblPr>
   </w:style>
   <w:style w:type="paragraph" w:customStyle="1" w:styleId="Figure">
@@ -23091,7 +23035,6 @@
       <w:spacing w:after="0" w:line="240" w:lineRule="auto"/>
     </w:pPr>
     <w:tblPr>
-      <w:tblInd w:w="0" w:type="dxa"/>
       <w:tblBorders>
         <w:top w:val="single" w:sz="4" w:space="0" w:color="auto"/>
         <w:left w:val="single" w:sz="4" w:space="0" w:color="auto"/>
@@ -23100,12 +23043,6 @@
         <w:insideH w:val="single" w:sz="4" w:space="0" w:color="auto"/>
         <w:insideV w:val="single" w:sz="4" w:space="0" w:color="auto"/>
       </w:tblBorders>
-      <w:tblCellMar>
-        <w:top w:w="0" w:type="dxa"/>
-        <w:left w:w="108" w:type="dxa"/>
-        <w:bottom w:w="0" w:type="dxa"/>
-        <w:right w:w="108" w:type="dxa"/>
-      </w:tblCellMar>
     </w:tblPr>
   </w:style>
   <w:style w:type="paragraph" w:styleId="Header">
@@ -23289,7 +23226,6 @@
     <w:tblPr>
       <w:tblStyleRowBandSize w:val="1"/>
       <w:tblStyleColBandSize w:val="1"/>
-      <w:tblInd w:w="0" w:type="dxa"/>
       <w:tblBorders>
         <w:top w:val="single" w:sz="8" w:space="0" w:color="000000" w:themeColor="text1"/>
         <w:left w:val="single" w:sz="8" w:space="0" w:color="000000" w:themeColor="text1"/>
@@ -23298,12 +23234,6 @@
         <w:insideH w:val="single" w:sz="8" w:space="0" w:color="000000" w:themeColor="text1"/>
         <w:insideV w:val="single" w:sz="8" w:space="0" w:color="000000" w:themeColor="text1"/>
       </w:tblBorders>
-      <w:tblCellMar>
-        <w:top w:w="0" w:type="dxa"/>
-        <w:left w:w="108" w:type="dxa"/>
-        <w:bottom w:w="0" w:type="dxa"/>
-        <w:right w:w="108" w:type="dxa"/>
-      </w:tblCellMar>
     </w:tblPr>
     <w:tblStylePr w:type="firstRow">
       <w:pPr>
@@ -23528,19 +23458,12 @@
     <w:tblPr>
       <w:tblStyleRowBandSize w:val="1"/>
       <w:tblStyleColBandSize w:val="1"/>
-      <w:tblInd w:w="0" w:type="dxa"/>
       <w:tblBorders>
         <w:top w:val="single" w:sz="8" w:space="0" w:color="4BACC6" w:themeColor="accent5"/>
         <w:left w:val="single" w:sz="8" w:space="0" w:color="4BACC6" w:themeColor="accent5"/>
         <w:bottom w:val="single" w:sz="8" w:space="0" w:color="4BACC6" w:themeColor="accent5"/>
         <w:right w:val="single" w:sz="8" w:space="0" w:color="4BACC6" w:themeColor="accent5"/>
       </w:tblBorders>
-      <w:tblCellMar>
-        <w:top w:w="0" w:type="dxa"/>
-        <w:left w:w="108" w:type="dxa"/>
-        <w:bottom w:w="0" w:type="dxa"/>
-        <w:right w:w="108" w:type="dxa"/>
-      </w:tblCellMar>
     </w:tblPr>
     <w:tblStylePr w:type="firstRow">
       <w:pPr>
@@ -23620,7 +23543,6 @@
     <w:tblPr>
       <w:tblStyleRowBandSize w:val="1"/>
       <w:tblStyleColBandSize w:val="1"/>
-      <w:tblInd w:w="0" w:type="dxa"/>
       <w:tblBorders>
         <w:top w:val="single" w:sz="8" w:space="0" w:color="78C0D4" w:themeColor="accent5" w:themeTint="BF"/>
         <w:left w:val="single" w:sz="8" w:space="0" w:color="78C0D4" w:themeColor="accent5" w:themeTint="BF"/>
@@ -23628,12 +23550,6 @@
         <w:right w:val="single" w:sz="8" w:space="0" w:color="78C0D4" w:themeColor="accent5" w:themeTint="BF"/>
         <w:insideH w:val="single" w:sz="8" w:space="0" w:color="78C0D4" w:themeColor="accent5" w:themeTint="BF"/>
       </w:tblBorders>
-      <w:tblCellMar>
-        <w:top w:w="0" w:type="dxa"/>
-        <w:left w:w="108" w:type="dxa"/>
-        <w:bottom w:w="0" w:type="dxa"/>
-        <w:right w:w="108" w:type="dxa"/>
-      </w:tblCellMar>
     </w:tblPr>
     <w:tblStylePr w:type="firstRow">
       <w:pPr>
@@ -23729,17 +23645,10 @@
     <w:tblPr>
       <w:tblStyleRowBandSize w:val="1"/>
       <w:tblStyleColBandSize w:val="1"/>
-      <w:tblInd w:w="0" w:type="dxa"/>
       <w:tblBorders>
         <w:top w:val="single" w:sz="8" w:space="0" w:color="4BACC6" w:themeColor="accent5"/>
         <w:bottom w:val="single" w:sz="8" w:space="0" w:color="4BACC6" w:themeColor="accent5"/>
       </w:tblBorders>
-      <w:tblCellMar>
-        <w:top w:w="0" w:type="dxa"/>
-        <w:left w:w="108" w:type="dxa"/>
-        <w:bottom w:w="0" w:type="dxa"/>
-        <w:right w:w="108" w:type="dxa"/>
-      </w:tblCellMar>
     </w:tblPr>
     <w:tblStylePr w:type="firstRow">
       <w:pPr>
@@ -23953,7 +23862,6 @@
       <w:lang w:val="en-GB" w:eastAsia="ja-JP"/>
     </w:rPr>
     <w:tblPr>
-      <w:tblInd w:w="0" w:type="dxa"/>
       <w:tblBorders>
         <w:top w:val="single" w:sz="4" w:space="0" w:color="auto"/>
         <w:left w:val="single" w:sz="4" w:space="0" w:color="auto"/>
@@ -23962,12 +23870,6 @@
         <w:insideH w:val="single" w:sz="4" w:space="0" w:color="auto"/>
         <w:insideV w:val="single" w:sz="4" w:space="0" w:color="auto"/>
       </w:tblBorders>
-      <w:tblCellMar>
-        <w:top w:w="0" w:type="dxa"/>
-        <w:left w:w="108" w:type="dxa"/>
-        <w:bottom w:w="0" w:type="dxa"/>
-        <w:right w:w="108" w:type="dxa"/>
-      </w:tblCellMar>
     </w:tblPr>
   </w:style>
   <w:style w:type="paragraph" w:customStyle="1" w:styleId="Figure">
@@ -24353,7 +24255,7 @@
 </file>
 
 <file path=customXml/itemProps1.xml><?xml version="1.0" encoding="utf-8"?>
-<ds:datastoreItem xmlns:ds="http://schemas.openxmlformats.org/officeDocument/2006/customXml" ds:itemID="{7A5F4D60-C428-4EDA-AD14-E61E810F14C2}">
+<ds:datastoreItem xmlns:ds="http://schemas.openxmlformats.org/officeDocument/2006/customXml" ds:itemID="{B7FC2CD5-3E0F-40A3-8FDF-7509D2EDC67A}">
   <ds:schemaRefs>
     <ds:schemaRef ds:uri="http://schemas.openxmlformats.org/officeDocument/2006/bibliography"/>
   </ds:schemaRefs>

</xml_diff>